<commit_message>
little chenge and create MessaageWindow class
</commit_message>
<xml_diff>
--- a/Bugs/bugs.docx
+++ b/Bugs/bugs.docx
@@ -65,6 +65,9 @@
     </w:p>
     <w:p>
       <w:r>
+        <w:rPr>
+          <w:noProof/>
+        </w:rPr>
         <w:drawing>
           <wp:inline distT="0" distB="0" distL="0" distR="0" wp14:anchorId="1DFA81E5" wp14:editId="43030A85">
             <wp:extent cx="5943600" cy="978535"/>
@@ -112,6 +115,14 @@
       </w:pPr>
       <w:r>
         <w:t>Schimbarea valorii realizableMoove din “True” in “False”</w:t>
+      </w:r>
+    </w:p>
+    <w:p>
+      <w:pPr>
+        <w:ind w:left="48"/>
+      </w:pPr>
+      <w:r>
+        <w:t>NU E REZOLVAT</w:t>
       </w:r>
     </w:p>
     <w:p>
@@ -187,6 +198,9 @@
     </w:p>
     <w:p>
       <w:r>
+        <w:rPr>
+          <w:noProof/>
+        </w:rPr>
         <w:drawing>
           <wp:inline distT="0" distB="0" distL="0" distR="0" wp14:anchorId="336693B5" wp14:editId="2821A39A">
             <wp:extent cx="5943600" cy="504190"/>

</xml_diff>

<commit_message>
created methods and added buttons for implementet the type of game, 1v1 / 1vPC
</commit_message>
<xml_diff>
--- a/Bugs/bugs.docx
+++ b/Bugs/bugs.docx
@@ -246,6 +246,67 @@
     <w:p>
       <w:r>
         <w:t>-jocul nu are timp sa gestioneze informatiile din fencedCheckers, lista care tine minte id ul pozitiilor de unde piesele adversarilor au fost scoase pe gard pentru crearea eventului de hover</w:t>
+      </w:r>
+    </w:p>
+    <w:p/>
+    <w:p>
+      <w:r>
+        <w:br w:type="page"/>
+      </w:r>
+    </w:p>
+    <w:p>
+      <w:r>
+        <w:lastRenderedPageBreak/>
+        <w:t xml:space="preserve">5. </w:t>
+      </w:r>
+    </w:p>
+    <w:p>
+      <w:r>
+        <w:drawing>
+          <wp:inline distT="0" distB="0" distL="0" distR="0" wp14:anchorId="1F0E2263" wp14:editId="314CEAA2">
+            <wp:extent cx="5943600" cy="3773805"/>
+            <wp:effectExtent l="0" t="0" r="0" b="0"/>
+            <wp:docPr id="1221394551" name="Imagine 1"/>
+            <wp:cNvGraphicFramePr>
+              <a:graphicFrameLocks xmlns:a="http://schemas.openxmlformats.org/drawingml/2006/main" noChangeAspect="1"/>
+            </wp:cNvGraphicFramePr>
+            <a:graphic xmlns:a="http://schemas.openxmlformats.org/drawingml/2006/main">
+              <a:graphicData uri="http://schemas.openxmlformats.org/drawingml/2006/picture">
+                <pic:pic xmlns:pic="http://schemas.openxmlformats.org/drawingml/2006/picture">
+                  <pic:nvPicPr>
+                    <pic:cNvPr id="1221394551" name=""/>
+                    <pic:cNvPicPr/>
+                  </pic:nvPicPr>
+                  <pic:blipFill>
+                    <a:blip r:embed="rId9"/>
+                    <a:stretch>
+                      <a:fillRect/>
+                    </a:stretch>
+                  </pic:blipFill>
+                  <pic:spPr>
+                    <a:xfrm>
+                      <a:off x="0" y="0"/>
+                      <a:ext cx="5943600" cy="3773805"/>
+                    </a:xfrm>
+                    <a:prstGeom prst="rect">
+                      <a:avLst/>
+                    </a:prstGeom>
+                  </pic:spPr>
+                </pic:pic>
+              </a:graphicData>
+            </a:graphic>
+          </wp:inline>
+        </w:drawing>
+      </w:r>
+    </w:p>
+    <w:p>
+      <w:r>
+        <w:t>In cazul de faza a mai ramas de folosit zarul 5 pentru ca jucatorul black sa ti termine zarurile, dar pentru ca exista piesa a adversarului pe o pozitie mai mare decat cea de unde ar trebui sa ascoata jucatorul, jocul nu activeaza zona de scoatere a piesei.</w:t>
+      </w:r>
+    </w:p>
+    <w:p>
+      <w:r>
+        <w:t>PROBLEMA: in showPossibleMove</w:t>
       </w:r>
     </w:p>
     <w:sectPr>

</xml_diff>

<commit_message>
bug fix with showPossibleMove and other chenge: - for implememted AI move - added documentation for layouts - little chenge in messageWindow
</commit_message>
<xml_diff>
--- a/Bugs/bugs.docx
+++ b/Bugs/bugs.docx
@@ -262,6 +262,9 @@
     </w:p>
     <w:p>
       <w:r>
+        <w:rPr>
+          <w:noProof/>
+        </w:rPr>
         <w:drawing>
           <wp:inline distT="0" distB="0" distL="0" distR="0" wp14:anchorId="1F0E2263" wp14:editId="314CEAA2">
             <wp:extent cx="5943600" cy="3773805"/>
@@ -307,6 +310,110 @@
     <w:p>
       <w:r>
         <w:t>PROBLEMA: in showPossibleMove</w:t>
+      </w:r>
+    </w:p>
+    <w:p/>
+    <w:p>
+      <w:r>
+        <w:br w:type="page"/>
+      </w:r>
+    </w:p>
+    <w:p>
+      <w:r>
+        <w:lastRenderedPageBreak/>
+        <w:t xml:space="preserve">6. </w:t>
+      </w:r>
+    </w:p>
+    <w:p>
+      <w:r>
+        <w:rPr>
+          <w:noProof/>
+        </w:rPr>
+        <w:drawing>
+          <wp:inline distT="0" distB="0" distL="0" distR="0" wp14:anchorId="0483D82F" wp14:editId="70E64897">
+            <wp:extent cx="5943600" cy="1600200"/>
+            <wp:effectExtent l="0" t="0" r="0" b="0"/>
+            <wp:docPr id="1261308195" name="Imagine 1"/>
+            <wp:cNvGraphicFramePr>
+              <a:graphicFrameLocks xmlns:a="http://schemas.openxmlformats.org/drawingml/2006/main" noChangeAspect="1"/>
+            </wp:cNvGraphicFramePr>
+            <a:graphic xmlns:a="http://schemas.openxmlformats.org/drawingml/2006/main">
+              <a:graphicData uri="http://schemas.openxmlformats.org/drawingml/2006/picture">
+                <pic:pic xmlns:pic="http://schemas.openxmlformats.org/drawingml/2006/picture">
+                  <pic:nvPicPr>
+                    <pic:cNvPr id="1261308195" name=""/>
+                    <pic:cNvPicPr/>
+                  </pic:nvPicPr>
+                  <pic:blipFill>
+                    <a:blip r:embed="rId10"/>
+                    <a:stretch>
+                      <a:fillRect/>
+                    </a:stretch>
+                  </pic:blipFill>
+                  <pic:spPr>
+                    <a:xfrm>
+                      <a:off x="0" y="0"/>
+                      <a:ext cx="5943600" cy="1600200"/>
+                    </a:xfrm>
+                    <a:prstGeom prst="rect">
+                      <a:avLst/>
+                    </a:prstGeom>
+                  </pic:spPr>
+                </pic:pic>
+              </a:graphicData>
+            </a:graphic>
+          </wp:inline>
+        </w:drawing>
+      </w:r>
+    </w:p>
+    <w:p>
+      <w:r>
+        <w:t>Se intampla ceva ca atunci cand se creeaza instanta pentru MessageWindow, centrul ferestrei main sa fie luat altul decat cel obisnuit.</w:t>
+      </w:r>
+    </w:p>
+    <w:p/>
+    <w:p>
+      <w:r>
+        <w:t>REZOLVAT: print adaugarea conditiei:</w:t>
+      </w:r>
+    </w:p>
+    <w:p>
+      <w:r>
+        <w:drawing>
+          <wp:inline distT="0" distB="0" distL="0" distR="0" wp14:anchorId="5DC31568" wp14:editId="3CE27DE6">
+            <wp:extent cx="5943600" cy="1012825"/>
+            <wp:effectExtent l="0" t="0" r="0" b="0"/>
+            <wp:docPr id="1165823523" name="Imagine 1"/>
+            <wp:cNvGraphicFramePr>
+              <a:graphicFrameLocks xmlns:a="http://schemas.openxmlformats.org/drawingml/2006/main" noChangeAspect="1"/>
+            </wp:cNvGraphicFramePr>
+            <a:graphic xmlns:a="http://schemas.openxmlformats.org/drawingml/2006/main">
+              <a:graphicData uri="http://schemas.openxmlformats.org/drawingml/2006/picture">
+                <pic:pic xmlns:pic="http://schemas.openxmlformats.org/drawingml/2006/picture">
+                  <pic:nvPicPr>
+                    <pic:cNvPr id="1165823523" name=""/>
+                    <pic:cNvPicPr/>
+                  </pic:nvPicPr>
+                  <pic:blipFill>
+                    <a:blip r:embed="rId11"/>
+                    <a:stretch>
+                      <a:fillRect/>
+                    </a:stretch>
+                  </pic:blipFill>
+                  <pic:spPr>
+                    <a:xfrm>
+                      <a:off x="0" y="0"/>
+                      <a:ext cx="5943600" cy="1012825"/>
+                    </a:xfrm>
+                    <a:prstGeom prst="rect">
+                      <a:avLst/>
+                    </a:prstGeom>
+                  </pic:spPr>
+                </pic:pic>
+              </a:graphicData>
+            </a:graphic>
+          </wp:inline>
+        </w:drawing>
       </w:r>
     </w:p>
     <w:sectPr>

</xml_diff>